<commit_message>
Updated questions for Janet and added work breakdown v5
</commit_message>
<xml_diff>
--- a/Documents/design/List of Questions for Janet.docx
+++ b/Documents/design/List of Questions for Janet.docx
@@ -19,23 +19,7 @@
         </w:numPr>
       </w:pPr>
       <w:r>
-        <w:t xml:space="preserve">If we don’t see any web </w:t>
-      </w:r>
-      <w:proofErr w:type="spellStart"/>
-      <w:r>
-        <w:t>api</w:t>
-      </w:r>
-      <w:proofErr w:type="spellEnd"/>
-      <w:r>
-        <w:t xml:space="preserve"> tools, should we consider putting a scraper into the design or make the design with the assumption we can get access to a web </w:t>
-      </w:r>
-      <w:proofErr w:type="spellStart"/>
-      <w:r>
-        <w:t>api</w:t>
-      </w:r>
-      <w:proofErr w:type="spellEnd"/>
-      <w:r>
-        <w:t xml:space="preserve"> endpoint?</w:t>
+        <w:t>If we don’t see any web api tools, should we consider putting a scraper into the design or make the design with the assumption we can get access to a web api endpoint?</w:t>
       </w:r>
     </w:p>
     <w:p>
@@ -45,8 +29,14 @@
           <w:ilvl w:val="0"/>
           <w:numId w:val="1"/>
         </w:numPr>
+        <w:rPr>
+          <w:strike/>
+        </w:rPr>
       </w:pPr>
       <w:r>
+        <w:rPr>
+          <w:strike/>
+        </w:rPr>
         <w:t>What AWS tooling is available?  How do we get access to it to browse the catalog?</w:t>
       </w:r>
     </w:p>
@@ -108,6 +98,18 @@
       </w:pPr>
       <w:r>
         <w:t>What is the desired approach for the database?</w:t>
+      </w:r>
+    </w:p>
+    <w:p>
+      <w:pPr>
+        <w:pStyle w:val="ListParagraph"/>
+        <w:numPr>
+          <w:ilvl w:val="1"/>
+          <w:numId w:val="1"/>
+        </w:numPr>
+      </w:pPr>
+      <w:r>
+        <w:t>Do we need the algorithm for the Vendor API feature?</w:t>
       </w:r>
       <w:bookmarkStart w:id="0" w:name="_GoBack"/>
       <w:bookmarkEnd w:id="0"/>

</xml_diff>